<commit_message>
Cleaning up suppliers form
</commit_message>
<xml_diff>
--- a/Term-2-Travel-Experts-Project--main/Outstanding Items Feb 13.docx
+++ b/Term-2-Travel-Experts-Project--main/Outstanding Items Feb 13.docx
@@ -85,25 +85,6 @@
         </w:numPr>
         <w:spacing w:after="0" w:line="240" w:lineRule="auto"/>
         <w:rPr>
-          <w:color w:val="ED7D31" w:themeColor="accent2"/>
-        </w:rPr>
-      </w:pPr>
-      <w:r>
-        <w:rPr>
-          <w:color w:val="ED7D31" w:themeColor="accent2"/>
-        </w:rPr>
-        <w:t>Need to associate products</w:t>
-      </w:r>
-    </w:p>
-    <w:p>
-      <w:pPr>
-        <w:pStyle w:val="ListParagraph"/>
-        <w:numPr>
-          <w:ilvl w:val="0"/>
-          <w:numId w:val="5"/>
-        </w:numPr>
-        <w:spacing w:after="0" w:line="240" w:lineRule="auto"/>
-        <w:rPr>
           <w:color w:val="70AD47" w:themeColor="accent6"/>
         </w:rPr>
       </w:pPr>
@@ -112,6 +93,12 @@
           <w:color w:val="70AD47" w:themeColor="accent6"/>
         </w:rPr>
         <w:t>Packages successfully adds to DB</w:t>
+      </w:r>
+      <w:r>
+        <w:rPr>
+          <w:color w:val="70AD47" w:themeColor="accent6"/>
+        </w:rPr>
+        <w:t xml:space="preserve"> with any number of products</w:t>
       </w:r>
     </w:p>
     <w:p>
@@ -136,14 +123,32 @@
         </w:numPr>
         <w:spacing w:after="0" w:line="240" w:lineRule="auto"/>
         <w:rPr>
-          <w:color w:val="ED7D31" w:themeColor="accent2"/>
-        </w:rPr>
-      </w:pPr>
-      <w:r>
-        <w:rPr>
-          <w:color w:val="ED7D31" w:themeColor="accent2"/>
-        </w:rPr>
-        <w:t>Need to associate products</w:t>
+          <w:color w:val="70AD47" w:themeColor="accent6"/>
+        </w:rPr>
+      </w:pPr>
+      <w:r>
+        <w:rPr>
+          <w:color w:val="70AD47" w:themeColor="accent6"/>
+        </w:rPr>
+        <w:t xml:space="preserve">Packages successfully </w:t>
+      </w:r>
+      <w:r>
+        <w:rPr>
+          <w:color w:val="70AD47" w:themeColor="accent6"/>
+        </w:rPr>
+        <w:t>modifies</w:t>
+      </w:r>
+      <w:r>
+        <w:rPr>
+          <w:color w:val="70AD47" w:themeColor="accent6"/>
+        </w:rPr>
+        <w:t xml:space="preserve"> </w:t>
+      </w:r>
+      <w:r>
+        <w:rPr>
+          <w:color w:val="70AD47" w:themeColor="accent6"/>
+        </w:rPr>
+        <w:t>in DB</w:t>
       </w:r>
     </w:p>
     <w:p>
@@ -309,20 +314,82 @@
         </w:numPr>
         <w:spacing w:after="0" w:line="240" w:lineRule="auto"/>
         <w:rPr>
-          <w:color w:val="ED7D31" w:themeColor="accent2"/>
-        </w:rPr>
-      </w:pPr>
-      <w:r>
-        <w:rPr>
-          <w:color w:val="ED7D31" w:themeColor="accent2"/>
-        </w:rPr>
-        <w:t>When product is</w:t>
-      </w:r>
-      <w:r>
-        <w:rPr>
-          <w:color w:val="ED7D31" w:themeColor="accent2"/>
-        </w:rPr>
-        <w:t xml:space="preserve"> deleted, remove from product suppliers and product packages suppliers</w:t>
+          <w:color w:val="70AD47" w:themeColor="accent6"/>
+        </w:rPr>
+      </w:pPr>
+      <w:r>
+        <w:rPr>
+          <w:color w:val="70AD47" w:themeColor="accent6"/>
+        </w:rPr>
+        <w:t>When product is deleted, remove from product suppliers and product packages suppliers</w:t>
+      </w:r>
+    </w:p>
+    <w:p>
+      <w:pPr>
+        <w:pStyle w:val="ListParagraph"/>
+        <w:numPr>
+          <w:ilvl w:val="0"/>
+          <w:numId w:val="8"/>
+        </w:numPr>
+        <w:spacing w:after="0" w:line="240" w:lineRule="auto"/>
+        <w:rPr>
+          <w:color w:val="70AD47" w:themeColor="accent6"/>
+        </w:rPr>
+      </w:pPr>
+      <w:r>
+        <w:rPr>
+          <w:color w:val="70AD47" w:themeColor="accent6"/>
+        </w:rPr>
+        <w:t xml:space="preserve">Check to see if </w:t>
+      </w:r>
+      <w:r>
+        <w:rPr>
+          <w:color w:val="70AD47" w:themeColor="accent6"/>
+        </w:rPr>
+        <w:t xml:space="preserve">product </w:t>
+      </w:r>
+      <w:r>
+        <w:rPr>
+          <w:color w:val="70AD47" w:themeColor="accent6"/>
+        </w:rPr>
+        <w:t>name already exists</w:t>
+      </w:r>
+      <w:r>
+        <w:rPr>
+          <w:color w:val="70AD47" w:themeColor="accent6"/>
+        </w:rPr>
+        <w:t xml:space="preserve"> in ADD</w:t>
+      </w:r>
+    </w:p>
+    <w:p>
+      <w:pPr>
+        <w:pStyle w:val="ListParagraph"/>
+        <w:numPr>
+          <w:ilvl w:val="0"/>
+          <w:numId w:val="8"/>
+        </w:numPr>
+        <w:spacing w:after="0" w:line="240" w:lineRule="auto"/>
+        <w:rPr>
+          <w:color w:val="70AD47" w:themeColor="accent6"/>
+        </w:rPr>
+      </w:pPr>
+      <w:r>
+        <w:rPr>
+          <w:color w:val="70AD47" w:themeColor="accent6"/>
+        </w:rPr>
+        <w:t>Check to see if product name already exists in</w:t>
+      </w:r>
+      <w:r>
+        <w:rPr>
+          <w:color w:val="70AD47" w:themeColor="accent6"/>
+        </w:rPr>
+        <w:t xml:space="preserve"> </w:t>
+      </w:r>
+      <w:r>
+        <w:rPr>
+          <w:color w:val="70AD47" w:themeColor="accent6"/>
+        </w:rPr>
+        <w:t>MODIFY</w:t>
       </w:r>
     </w:p>
     <w:p>
@@ -454,19 +521,19 @@
       </w:pPr>
       <w:r>
         <w:rPr>
-          <w:color w:val="ED7D31" w:themeColor="accent2"/>
+          <w:color w:val="70AD47" w:themeColor="accent6"/>
         </w:rPr>
         <w:t xml:space="preserve">Check to see if supplier </w:t>
       </w:r>
       <w:r>
         <w:rPr>
-          <w:color w:val="ED7D31" w:themeColor="accent2"/>
+          <w:color w:val="70AD47" w:themeColor="accent6"/>
         </w:rPr>
         <w:t xml:space="preserve">name </w:t>
       </w:r>
       <w:r>
         <w:rPr>
-          <w:color w:val="ED7D31" w:themeColor="accent2"/>
+          <w:color w:val="70AD47" w:themeColor="accent6"/>
         </w:rPr>
         <w:t>already exists</w:t>
       </w:r>
@@ -541,20 +608,106 @@
         </w:numPr>
         <w:spacing w:after="0" w:line="240" w:lineRule="auto"/>
         <w:rPr>
-          <w:color w:val="FF0000"/>
-        </w:rPr>
-      </w:pPr>
-      <w:r>
-        <w:rPr>
-          <w:color w:val="FF0000"/>
-        </w:rPr>
-        <w:t>Need to associate products</w:t>
-      </w:r>
-      <w:r>
-        <w:rPr>
-          <w:color w:val="FF0000"/>
-        </w:rPr>
-        <w:t xml:space="preserve"> – delete the unselected product, add new products</w:t>
+          <w:color w:val="70AD47" w:themeColor="accent6"/>
+        </w:rPr>
+      </w:pPr>
+      <w:r>
+        <w:rPr>
+          <w:color w:val="70AD47" w:themeColor="accent6"/>
+        </w:rPr>
+        <w:t>D</w:t>
+      </w:r>
+      <w:r>
+        <w:rPr>
+          <w:color w:val="70AD47" w:themeColor="accent6"/>
+        </w:rPr>
+        <w:t>uplicates in Prod Suppliers</w:t>
+      </w:r>
+      <w:r>
+        <w:rPr>
+          <w:color w:val="70AD47" w:themeColor="accent6"/>
+        </w:rPr>
+        <w:t>?</w:t>
+      </w:r>
+      <w:r>
+        <w:rPr>
+          <w:color w:val="70AD47" w:themeColor="accent6"/>
+        </w:rPr>
+        <w:t xml:space="preserve"> </w:t>
+      </w:r>
+      <w:r>
+        <w:rPr>
+          <w:color w:val="70AD47" w:themeColor="accent6"/>
+        </w:rPr>
+        <w:t>On modifying suppliers, form ignores previously checked products</w:t>
+      </w:r>
+    </w:p>
+    <w:p>
+      <w:pPr>
+        <w:pStyle w:val="ListParagraph"/>
+        <w:numPr>
+          <w:ilvl w:val="0"/>
+          <w:numId w:val="19"/>
+        </w:numPr>
+        <w:spacing w:after="0" w:line="240" w:lineRule="auto"/>
+        <w:rPr>
+          <w:color w:val="70AD47" w:themeColor="accent6"/>
+        </w:rPr>
+      </w:pPr>
+      <w:r>
+        <w:rPr>
+          <w:color w:val="70AD47" w:themeColor="accent6"/>
+        </w:rPr>
+        <w:t>Need to be able to modify suppliers to add more products</w:t>
+      </w:r>
+    </w:p>
+    <w:p>
+      <w:pPr>
+        <w:pStyle w:val="ListParagraph"/>
+        <w:numPr>
+          <w:ilvl w:val="0"/>
+          <w:numId w:val="19"/>
+        </w:numPr>
+        <w:spacing w:after="0" w:line="240" w:lineRule="auto"/>
+        <w:rPr>
+          <w:color w:val="70AD47" w:themeColor="accent6"/>
+        </w:rPr>
+      </w:pPr>
+      <w:r>
+        <w:rPr>
+          <w:color w:val="70AD47" w:themeColor="accent6"/>
+        </w:rPr>
+        <w:t xml:space="preserve">Can </w:t>
+      </w:r>
+      <w:r>
+        <w:rPr>
+          <w:color w:val="70AD47" w:themeColor="accent6"/>
+        </w:rPr>
+        <w:t xml:space="preserve">remove multiple </w:t>
+      </w:r>
+      <w:r>
+        <w:rPr>
+          <w:color w:val="70AD47" w:themeColor="accent6"/>
+        </w:rPr>
+        <w:t>product</w:t>
+      </w:r>
+      <w:r>
+        <w:rPr>
+          <w:color w:val="70AD47" w:themeColor="accent6"/>
+        </w:rPr>
+        <w:t>s</w:t>
+      </w:r>
+      <w:r>
+        <w:rPr>
+          <w:color w:val="70AD47" w:themeColor="accent6"/>
+        </w:rPr>
+        <w:t xml:space="preserve"> at a time</w:t>
+      </w:r>
+      <w:r>
+        <w:rPr>
+          <w:color w:val="70AD47" w:themeColor="accent6"/>
+        </w:rPr>
+        <w:t xml:space="preserve"> </w:t>
       </w:r>
     </w:p>
     <w:p>
@@ -566,26 +719,313 @@
         </w:numPr>
         <w:spacing w:after="0" w:line="240" w:lineRule="auto"/>
         <w:rPr>
-          <w:color w:val="FF0000"/>
-        </w:rPr>
-      </w:pPr>
-      <w:r>
-        <w:rPr>
-          <w:color w:val="FF0000"/>
-        </w:rPr>
-        <w:t>D</w:t>
-      </w:r>
-      <w:r>
-        <w:rPr>
-          <w:color w:val="FF0000"/>
-        </w:rPr>
-        <w:t>uplicates in Prod Suppliers</w:t>
-      </w:r>
-      <w:r>
-        <w:rPr>
-          <w:color w:val="FF0000"/>
-        </w:rPr>
-        <w:t>?</w:t>
+          <w:color w:val="70AD47" w:themeColor="accent6"/>
+        </w:rPr>
+      </w:pPr>
+      <w:r>
+        <w:rPr>
+          <w:color w:val="70AD47" w:themeColor="accent6"/>
+        </w:rPr>
+        <w:t>If customer selects</w:t>
+      </w:r>
+      <w:r>
+        <w:rPr>
+          <w:color w:val="70AD47" w:themeColor="accent6"/>
+        </w:rPr>
+        <w:t xml:space="preserve"> a product</w:t>
+      </w:r>
+      <w:r>
+        <w:rPr>
+          <w:color w:val="70AD47" w:themeColor="accent6"/>
+        </w:rPr>
+        <w:t xml:space="preserve">, </w:t>
+      </w:r>
+      <w:r>
+        <w:rPr>
+          <w:color w:val="70AD47" w:themeColor="accent6"/>
+        </w:rPr>
+        <w:t xml:space="preserve">form </w:t>
+      </w:r>
+      <w:r>
+        <w:rPr>
+          <w:color w:val="70AD47" w:themeColor="accent6"/>
+        </w:rPr>
+        <w:t>add</w:t>
+      </w:r>
+      <w:r>
+        <w:rPr>
+          <w:color w:val="70AD47" w:themeColor="accent6"/>
+        </w:rPr>
+        <w:t>s</w:t>
+      </w:r>
+      <w:r>
+        <w:rPr>
+          <w:color w:val="70AD47" w:themeColor="accent6"/>
+        </w:rPr>
+        <w:t xml:space="preserve"> product supplier association</w:t>
+      </w:r>
+    </w:p>
+    <w:p>
+      <w:pPr>
+        <w:pStyle w:val="ListParagraph"/>
+        <w:numPr>
+          <w:ilvl w:val="0"/>
+          <w:numId w:val="6"/>
+        </w:numPr>
+        <w:spacing w:after="0" w:line="240" w:lineRule="auto"/>
+        <w:rPr>
+          <w:color w:val="ED7D31" w:themeColor="accent2"/>
+        </w:rPr>
+      </w:pPr>
+      <w:r>
+        <w:rPr>
+          <w:color w:val="ED7D31" w:themeColor="accent2"/>
+        </w:rPr>
+        <w:t>Check to see if supplier name already exists</w:t>
+      </w:r>
+    </w:p>
+    <w:p>
+      <w:pPr>
+        <w:pStyle w:val="ListParagraph"/>
+        <w:numPr>
+          <w:ilvl w:val="0"/>
+          <w:numId w:val="4"/>
+        </w:numPr>
+        <w:spacing w:after="0" w:line="240" w:lineRule="auto"/>
+      </w:pPr>
+      <w:r>
+        <w:t xml:space="preserve">Delete: </w:t>
+      </w:r>
+    </w:p>
+    <w:p>
+      <w:pPr>
+        <w:pStyle w:val="ListParagraph"/>
+        <w:numPr>
+          <w:ilvl w:val="0"/>
+          <w:numId w:val="14"/>
+        </w:numPr>
+        <w:spacing w:after="0" w:line="240" w:lineRule="auto"/>
+      </w:pPr>
+      <w:r>
+        <w:rPr>
+          <w:color w:val="70AD47" w:themeColor="accent6"/>
+        </w:rPr>
+        <w:t>Suppliers</w:t>
+      </w:r>
+      <w:r>
+        <w:rPr>
+          <w:color w:val="70AD47" w:themeColor="accent6"/>
+        </w:rPr>
+        <w:t xml:space="preserve"> successfully </w:t>
+      </w:r>
+      <w:r>
+        <w:rPr>
+          <w:color w:val="70AD47" w:themeColor="accent6"/>
+        </w:rPr>
+        <w:t>deletes</w:t>
+      </w:r>
+      <w:r>
+        <w:rPr>
+          <w:color w:val="70AD47" w:themeColor="accent6"/>
+        </w:rPr>
+        <w:t xml:space="preserve"> </w:t>
+      </w:r>
+      <w:r>
+        <w:rPr>
+          <w:color w:val="70AD47" w:themeColor="accent6"/>
+        </w:rPr>
+        <w:t>from</w:t>
+      </w:r>
+      <w:r>
+        <w:rPr>
+          <w:color w:val="70AD47" w:themeColor="accent6"/>
+        </w:rPr>
+        <w:t xml:space="preserve"> DB</w:t>
+      </w:r>
+      <w:r>
+        <w:rPr>
+          <w:color w:val="70AD47" w:themeColor="accent6"/>
+        </w:rPr>
+        <w:t xml:space="preserve">; If suppler exists in </w:t>
+      </w:r>
+      <w:proofErr w:type="spellStart"/>
+      <w:r>
+        <w:rPr>
+          <w:color w:val="70AD47" w:themeColor="accent6"/>
+        </w:rPr>
+        <w:t>ProductSuppliers</w:t>
+      </w:r>
+      <w:proofErr w:type="spellEnd"/>
+      <w:r>
+        <w:rPr>
+          <w:color w:val="70AD47" w:themeColor="accent6"/>
+        </w:rPr>
+        <w:t>, data is also removed</w:t>
+      </w:r>
+    </w:p>
+    <w:p>
+      <w:pPr>
+        <w:pStyle w:val="ListParagraph"/>
+        <w:numPr>
+          <w:ilvl w:val="0"/>
+          <w:numId w:val="14"/>
+        </w:numPr>
+        <w:rPr>
+          <w:color w:val="70AD47" w:themeColor="accent6"/>
+        </w:rPr>
+      </w:pPr>
+      <w:r>
+        <w:rPr>
+          <w:color w:val="70AD47" w:themeColor="accent6"/>
+        </w:rPr>
+        <w:t>F</w:t>
+      </w:r>
+      <w:r>
+        <w:rPr>
+          <w:color w:val="70AD47" w:themeColor="accent6"/>
+        </w:rPr>
+        <w:t xml:space="preserve">orm also checks to see if there is </w:t>
+      </w:r>
+      <w:proofErr w:type="spellStart"/>
+      <w:r>
+        <w:rPr>
+          <w:color w:val="70AD47" w:themeColor="accent6"/>
+        </w:rPr>
+        <w:t>ProductSuppliers</w:t>
+      </w:r>
+      <w:proofErr w:type="spellEnd"/>
+      <w:r>
+        <w:rPr>
+          <w:color w:val="70AD47" w:themeColor="accent6"/>
+        </w:rPr>
+        <w:t xml:space="preserve"> association and deletes it from the </w:t>
+      </w:r>
+      <w:proofErr w:type="spellStart"/>
+      <w:r>
+        <w:rPr>
+          <w:color w:val="70AD47" w:themeColor="accent6"/>
+        </w:rPr>
+        <w:t>db</w:t>
+      </w:r>
+      <w:proofErr w:type="spellEnd"/>
+    </w:p>
+    <w:p>
+      <w:pPr>
+        <w:spacing w:after="0" w:line="240" w:lineRule="auto"/>
+      </w:pPr>
+      <w:r>
+        <w:rPr>
+          <w:b/>
+        </w:rPr>
+        <w:t>Validations</w:t>
+      </w:r>
+      <w:r>
+        <w:t xml:space="preserve"> - Chester</w:t>
+      </w:r>
+    </w:p>
+    <w:p>
+      <w:pPr>
+        <w:pStyle w:val="ListParagraph"/>
+        <w:numPr>
+          <w:ilvl w:val="0"/>
+          <w:numId w:val="1"/>
+        </w:numPr>
+        <w:spacing w:after="0" w:line="240" w:lineRule="auto"/>
+      </w:pPr>
+      <w:r>
+        <w:t>Nulls</w:t>
+      </w:r>
+      <w:r>
+        <w:t xml:space="preserve"> &amp; </w:t>
+      </w:r>
+      <w:r>
+        <w:t>Exceptions</w:t>
+      </w:r>
+      <w:r>
+        <w:t xml:space="preserve"> (</w:t>
+      </w:r>
+      <w:r>
+        <w:t>Concurrency, Overflow, Format</w:t>
+      </w:r>
+      <w:r>
+        <w:t>)</w:t>
+      </w:r>
+    </w:p>
+    <w:p>
+      <w:pPr>
+        <w:pStyle w:val="ListParagraph"/>
+        <w:numPr>
+          <w:ilvl w:val="0"/>
+          <w:numId w:val="11"/>
+        </w:numPr>
+        <w:spacing w:after="0" w:line="240" w:lineRule="auto"/>
+        <w:rPr>
+          <w:color w:val="ED7D31" w:themeColor="accent2"/>
+        </w:rPr>
+      </w:pPr>
+      <w:r>
+        <w:rPr>
+          <w:color w:val="ED7D31" w:themeColor="accent2"/>
+        </w:rPr>
+        <w:t>Products:</w:t>
+      </w:r>
+    </w:p>
+    <w:p>
+      <w:pPr>
+        <w:pStyle w:val="ListParagraph"/>
+        <w:numPr>
+          <w:ilvl w:val="0"/>
+          <w:numId w:val="12"/>
+        </w:numPr>
+        <w:spacing w:after="0" w:line="240" w:lineRule="auto"/>
+        <w:rPr>
+          <w:color w:val="ED7D31" w:themeColor="accent2"/>
+        </w:rPr>
+      </w:pPr>
+      <w:r>
+        <w:rPr>
+          <w:color w:val="ED7D31" w:themeColor="accent2"/>
+        </w:rPr>
+        <w:t>Concurrency, overflow</w:t>
+      </w:r>
+    </w:p>
+    <w:p>
+      <w:pPr>
+        <w:pStyle w:val="ListParagraph"/>
+        <w:numPr>
+          <w:ilvl w:val="0"/>
+          <w:numId w:val="11"/>
+        </w:numPr>
+        <w:spacing w:after="0" w:line="240" w:lineRule="auto"/>
+        <w:rPr>
+          <w:color w:val="ED7D31" w:themeColor="accent2"/>
+        </w:rPr>
+      </w:pPr>
+      <w:r>
+        <w:rPr>
+          <w:color w:val="ED7D31" w:themeColor="accent2"/>
+        </w:rPr>
+        <w:t xml:space="preserve">Packages: </w:t>
+      </w:r>
+    </w:p>
+    <w:p>
+      <w:pPr>
+        <w:pStyle w:val="ListParagraph"/>
+        <w:numPr>
+          <w:ilvl w:val="0"/>
+          <w:numId w:val="12"/>
+        </w:numPr>
+        <w:spacing w:after="0" w:line="240" w:lineRule="auto"/>
+        <w:rPr>
+          <w:color w:val="ED7D31" w:themeColor="accent2"/>
+        </w:rPr>
+      </w:pPr>
+      <w:r>
+        <w:rPr>
+          <w:color w:val="ED7D31" w:themeColor="accent2"/>
+        </w:rPr>
+        <w:lastRenderedPageBreak/>
+        <w:t>Commission must be less than base price</w:t>
       </w:r>
       <w:bookmarkStart w:id="0" w:name="_GoBack"/>
       <w:bookmarkEnd w:id="0"/>
@@ -595,18 +1035,18 @@
         <w:pStyle w:val="ListParagraph"/>
         <w:numPr>
           <w:ilvl w:val="0"/>
-          <w:numId w:val="6"/>
-        </w:numPr>
-        <w:spacing w:after="0" w:line="240" w:lineRule="auto"/>
-        <w:rPr>
-          <w:color w:val="70AD47" w:themeColor="accent6"/>
-        </w:rPr>
-      </w:pPr>
-      <w:r>
+          <w:numId w:val="12"/>
+        </w:numPr>
+        <w:spacing w:after="0" w:line="240" w:lineRule="auto"/>
         <w:rPr>
           <w:color w:val="ED7D31" w:themeColor="accent2"/>
         </w:rPr>
-        <w:t>Check to see if supplier name already exists</w:t>
+      </w:pPr>
+      <w:r>
+        <w:rPr>
+          <w:color w:val="ED7D31" w:themeColor="accent2"/>
+        </w:rPr>
+        <w:t>End date must be after start date</w:t>
       </w:r>
     </w:p>
     <w:p>
@@ -614,12 +1054,18 @@
         <w:pStyle w:val="ListParagraph"/>
         <w:numPr>
           <w:ilvl w:val="0"/>
-          <w:numId w:val="4"/>
-        </w:numPr>
-        <w:spacing w:after="0" w:line="240" w:lineRule="auto"/>
-      </w:pPr>
-      <w:r>
-        <w:t xml:space="preserve">Delete: </w:t>
+          <w:numId w:val="12"/>
+        </w:numPr>
+        <w:spacing w:after="0" w:line="240" w:lineRule="auto"/>
+        <w:rPr>
+          <w:color w:val="ED7D31" w:themeColor="accent2"/>
+        </w:rPr>
+      </w:pPr>
+      <w:r>
+        <w:rPr>
+          <w:color w:val="ED7D31" w:themeColor="accent2"/>
+        </w:rPr>
+        <w:t>Prices must be numerical</w:t>
       </w:r>
     </w:p>
     <w:p>
@@ -627,65 +1073,18 @@
         <w:pStyle w:val="ListParagraph"/>
         <w:numPr>
           <w:ilvl w:val="0"/>
-          <w:numId w:val="14"/>
-        </w:numPr>
-        <w:spacing w:after="0" w:line="240" w:lineRule="auto"/>
-      </w:pPr>
-      <w:r>
-        <w:rPr>
-          <w:color w:val="70AD47" w:themeColor="accent6"/>
-        </w:rPr>
-        <w:t>Suppliers</w:t>
-      </w:r>
-      <w:r>
-        <w:rPr>
-          <w:color w:val="70AD47" w:themeColor="accent6"/>
-        </w:rPr>
-        <w:t xml:space="preserve"> successfully </w:t>
-      </w:r>
-      <w:r>
-        <w:rPr>
-          <w:color w:val="70AD47" w:themeColor="accent6"/>
-        </w:rPr>
-        <w:t>deletes</w:t>
-      </w:r>
-      <w:r>
-        <w:rPr>
-          <w:color w:val="70AD47" w:themeColor="accent6"/>
-        </w:rPr>
-        <w:t xml:space="preserve"> </w:t>
-      </w:r>
-      <w:r>
-        <w:rPr>
-          <w:color w:val="70AD47" w:themeColor="accent6"/>
-        </w:rPr>
-        <w:t>from</w:t>
-      </w:r>
-      <w:r>
-        <w:rPr>
-          <w:color w:val="70AD47" w:themeColor="accent6"/>
-        </w:rPr>
-        <w:t xml:space="preserve"> DB</w:t>
-      </w:r>
-      <w:r>
-        <w:rPr>
-          <w:color w:val="70AD47" w:themeColor="accent6"/>
-        </w:rPr>
-        <w:t xml:space="preserve">; If suppler exists in </w:t>
-      </w:r>
-      <w:proofErr w:type="spellStart"/>
-      <w:r>
-        <w:rPr>
-          <w:color w:val="70AD47" w:themeColor="accent6"/>
-        </w:rPr>
-        <w:t>ProductSuppliers</w:t>
-      </w:r>
-      <w:proofErr w:type="spellEnd"/>
-      <w:r>
-        <w:rPr>
-          <w:color w:val="70AD47" w:themeColor="accent6"/>
-        </w:rPr>
-        <w:t>, data is also removed</w:t>
+          <w:numId w:val="12"/>
+        </w:numPr>
+        <w:spacing w:after="0" w:line="240" w:lineRule="auto"/>
+        <w:rPr>
+          <w:color w:val="ED7D31" w:themeColor="accent2"/>
+        </w:rPr>
+      </w:pPr>
+      <w:r>
+        <w:rPr>
+          <w:color w:val="ED7D31" w:themeColor="accent2"/>
+        </w:rPr>
+        <w:t>No null on Package Name or Base Price</w:t>
       </w:r>
     </w:p>
     <w:p>
@@ -693,103 +1092,18 @@
         <w:pStyle w:val="ListParagraph"/>
         <w:numPr>
           <w:ilvl w:val="0"/>
-          <w:numId w:val="14"/>
-        </w:numPr>
-        <w:rPr>
-          <w:color w:val="70AD47" w:themeColor="accent6"/>
-        </w:rPr>
-      </w:pPr>
-      <w:r>
-        <w:rPr>
-          <w:color w:val="70AD47" w:themeColor="accent6"/>
-        </w:rPr>
-        <w:t>F</w:t>
-      </w:r>
-      <w:r>
-        <w:rPr>
-          <w:color w:val="70AD47" w:themeColor="accent6"/>
-        </w:rPr>
-        <w:t xml:space="preserve">orm also checks to see if there is </w:t>
-      </w:r>
-      <w:proofErr w:type="spellStart"/>
-      <w:r>
-        <w:rPr>
-          <w:color w:val="70AD47" w:themeColor="accent6"/>
-        </w:rPr>
-        <w:t>ProductSuppliers</w:t>
-      </w:r>
-      <w:proofErr w:type="spellEnd"/>
-      <w:r>
-        <w:rPr>
-          <w:color w:val="70AD47" w:themeColor="accent6"/>
-        </w:rPr>
-        <w:t xml:space="preserve"> </w:t>
-      </w:r>
-      <w:r>
-        <w:rPr>
-          <w:color w:val="70AD47" w:themeColor="accent6"/>
-        </w:rPr>
-        <w:t xml:space="preserve">association and deletes it from the </w:t>
-      </w:r>
-      <w:proofErr w:type="spellStart"/>
-      <w:r>
-        <w:rPr>
-          <w:color w:val="70AD47" w:themeColor="accent6"/>
-        </w:rPr>
-        <w:t>db</w:t>
-      </w:r>
-      <w:proofErr w:type="spellEnd"/>
-    </w:p>
-    <w:p>
-      <w:pPr>
-        <w:pStyle w:val="ListParagraph"/>
-        <w:numPr>
-          <w:ilvl w:val="0"/>
-          <w:numId w:val="14"/>
-        </w:numPr>
-        <w:spacing w:after="0" w:line="240" w:lineRule="auto"/>
-      </w:pPr>
-    </w:p>
-    <w:p>
-      <w:pPr>
-        <w:spacing w:after="0" w:line="240" w:lineRule="auto"/>
-      </w:pPr>
-      <w:r>
-        <w:rPr>
-          <w:b/>
-        </w:rPr>
-        <w:t>Validations</w:t>
-      </w:r>
-      <w:r>
-        <w:t xml:space="preserve"> - Chester</w:t>
-      </w:r>
-    </w:p>
-    <w:p>
-      <w:pPr>
-        <w:pStyle w:val="ListParagraph"/>
-        <w:numPr>
-          <w:ilvl w:val="0"/>
-          <w:numId w:val="1"/>
-        </w:numPr>
-        <w:spacing w:after="0" w:line="240" w:lineRule="auto"/>
-      </w:pPr>
-      <w:r>
-        <w:t>Nulls</w:t>
-      </w:r>
-      <w:r>
-        <w:t xml:space="preserve"> &amp; </w:t>
-      </w:r>
-      <w:r>
-        <w:t>Exceptions</w:t>
-      </w:r>
-      <w:r>
-        <w:t xml:space="preserve"> (</w:t>
-      </w:r>
-      <w:r>
-        <w:t>Concurrency, Overflow, Format</w:t>
-      </w:r>
-      <w:r>
-        <w:t>)</w:t>
+          <w:numId w:val="12"/>
+        </w:numPr>
+        <w:spacing w:after="0" w:line="240" w:lineRule="auto"/>
+        <w:rPr>
+          <w:color w:val="ED7D31" w:themeColor="accent2"/>
+        </w:rPr>
+      </w:pPr>
+      <w:r>
+        <w:rPr>
+          <w:color w:val="ED7D31" w:themeColor="accent2"/>
+        </w:rPr>
+        <w:t>Concurrency, overflow</w:t>
       </w:r>
     </w:p>
     <w:p>
@@ -808,159 +1122,6 @@
         <w:rPr>
           <w:color w:val="ED7D31" w:themeColor="accent2"/>
         </w:rPr>
-        <w:t>Products:</w:t>
-      </w:r>
-    </w:p>
-    <w:p>
-      <w:pPr>
-        <w:pStyle w:val="ListParagraph"/>
-        <w:numPr>
-          <w:ilvl w:val="0"/>
-          <w:numId w:val="12"/>
-        </w:numPr>
-        <w:spacing w:after="0" w:line="240" w:lineRule="auto"/>
-        <w:rPr>
-          <w:color w:val="ED7D31" w:themeColor="accent2"/>
-        </w:rPr>
-      </w:pPr>
-      <w:r>
-        <w:rPr>
-          <w:color w:val="ED7D31" w:themeColor="accent2"/>
-        </w:rPr>
-        <w:t>Concurrency, overflow</w:t>
-      </w:r>
-    </w:p>
-    <w:p>
-      <w:pPr>
-        <w:pStyle w:val="ListParagraph"/>
-        <w:numPr>
-          <w:ilvl w:val="0"/>
-          <w:numId w:val="11"/>
-        </w:numPr>
-        <w:spacing w:after="0" w:line="240" w:lineRule="auto"/>
-        <w:rPr>
-          <w:color w:val="ED7D31" w:themeColor="accent2"/>
-        </w:rPr>
-      </w:pPr>
-      <w:r>
-        <w:rPr>
-          <w:color w:val="ED7D31" w:themeColor="accent2"/>
-        </w:rPr>
-        <w:t xml:space="preserve">Packages: </w:t>
-      </w:r>
-    </w:p>
-    <w:p>
-      <w:pPr>
-        <w:pStyle w:val="ListParagraph"/>
-        <w:numPr>
-          <w:ilvl w:val="0"/>
-          <w:numId w:val="12"/>
-        </w:numPr>
-        <w:spacing w:after="0" w:line="240" w:lineRule="auto"/>
-        <w:rPr>
-          <w:color w:val="ED7D31" w:themeColor="accent2"/>
-        </w:rPr>
-      </w:pPr>
-      <w:r>
-        <w:rPr>
-          <w:color w:val="ED7D31" w:themeColor="accent2"/>
-        </w:rPr>
-        <w:t>Commission must be less than base price</w:t>
-      </w:r>
-    </w:p>
-    <w:p>
-      <w:pPr>
-        <w:pStyle w:val="ListParagraph"/>
-        <w:numPr>
-          <w:ilvl w:val="0"/>
-          <w:numId w:val="12"/>
-        </w:numPr>
-        <w:spacing w:after="0" w:line="240" w:lineRule="auto"/>
-        <w:rPr>
-          <w:color w:val="ED7D31" w:themeColor="accent2"/>
-        </w:rPr>
-      </w:pPr>
-      <w:r>
-        <w:rPr>
-          <w:color w:val="ED7D31" w:themeColor="accent2"/>
-        </w:rPr>
-        <w:t>End date must be after start date</w:t>
-      </w:r>
-    </w:p>
-    <w:p>
-      <w:pPr>
-        <w:pStyle w:val="ListParagraph"/>
-        <w:numPr>
-          <w:ilvl w:val="0"/>
-          <w:numId w:val="12"/>
-        </w:numPr>
-        <w:spacing w:after="0" w:line="240" w:lineRule="auto"/>
-        <w:rPr>
-          <w:color w:val="ED7D31" w:themeColor="accent2"/>
-        </w:rPr>
-      </w:pPr>
-      <w:r>
-        <w:rPr>
-          <w:color w:val="ED7D31" w:themeColor="accent2"/>
-        </w:rPr>
-        <w:t>Prices must be numerical</w:t>
-      </w:r>
-    </w:p>
-    <w:p>
-      <w:pPr>
-        <w:pStyle w:val="ListParagraph"/>
-        <w:numPr>
-          <w:ilvl w:val="0"/>
-          <w:numId w:val="12"/>
-        </w:numPr>
-        <w:spacing w:after="0" w:line="240" w:lineRule="auto"/>
-        <w:rPr>
-          <w:color w:val="ED7D31" w:themeColor="accent2"/>
-        </w:rPr>
-      </w:pPr>
-      <w:r>
-        <w:rPr>
-          <w:color w:val="ED7D31" w:themeColor="accent2"/>
-        </w:rPr>
-        <w:t>No null on Package Name or Base Price</w:t>
-      </w:r>
-    </w:p>
-    <w:p>
-      <w:pPr>
-        <w:pStyle w:val="ListParagraph"/>
-        <w:numPr>
-          <w:ilvl w:val="0"/>
-          <w:numId w:val="12"/>
-        </w:numPr>
-        <w:spacing w:after="0" w:line="240" w:lineRule="auto"/>
-        <w:rPr>
-          <w:color w:val="ED7D31" w:themeColor="accent2"/>
-        </w:rPr>
-      </w:pPr>
-      <w:r>
-        <w:rPr>
-          <w:color w:val="ED7D31" w:themeColor="accent2"/>
-        </w:rPr>
-        <w:lastRenderedPageBreak/>
-        <w:t>Concurrency, overflow</w:t>
-      </w:r>
-    </w:p>
-    <w:p>
-      <w:pPr>
-        <w:pStyle w:val="ListParagraph"/>
-        <w:numPr>
-          <w:ilvl w:val="0"/>
-          <w:numId w:val="11"/>
-        </w:numPr>
-        <w:spacing w:after="0" w:line="240" w:lineRule="auto"/>
-        <w:rPr>
-          <w:color w:val="70AD47" w:themeColor="accent6"/>
-        </w:rPr>
-      </w:pPr>
-      <w:r>
-        <w:rPr>
-          <w:color w:val="70AD47" w:themeColor="accent6"/>
-        </w:rPr>
         <w:t>Suppliers:</w:t>
       </w:r>
     </w:p>
@@ -973,33 +1134,6 @@
         </w:numPr>
         <w:spacing w:after="0" w:line="240" w:lineRule="auto"/>
         <w:rPr>
-          <w:color w:val="70AD47" w:themeColor="accent6"/>
-        </w:rPr>
-      </w:pPr>
-      <w:proofErr w:type="spellStart"/>
-      <w:r>
-        <w:rPr>
-          <w:color w:val="70AD47" w:themeColor="accent6"/>
-        </w:rPr>
-        <w:t>SupplierID</w:t>
-      </w:r>
-      <w:proofErr w:type="spellEnd"/>
-      <w:r>
-        <w:rPr>
-          <w:color w:val="70AD47" w:themeColor="accent6"/>
-        </w:rPr>
-        <w:t xml:space="preserve"> is random numeric number, verify the number is not yet in use</w:t>
-      </w:r>
-    </w:p>
-    <w:p>
-      <w:pPr>
-        <w:pStyle w:val="ListParagraph"/>
-        <w:numPr>
-          <w:ilvl w:val="0"/>
-          <w:numId w:val="13"/>
-        </w:numPr>
-        <w:spacing w:after="0" w:line="240" w:lineRule="auto"/>
-        <w:rPr>
           <w:color w:val="ED7D31" w:themeColor="accent2"/>
         </w:rPr>
       </w:pPr>
@@ -1081,24 +1215,6 @@
       <w:r>
         <w:t>Displays agents associated with selected agency</w:t>
       </w:r>
-    </w:p>
-    <w:p>
-      <w:pPr>
-        <w:spacing w:after="0" w:line="240" w:lineRule="auto"/>
-      </w:pPr>
-      <w:r>
-        <w:t>Presentation highlights</w:t>
-      </w:r>
-    </w:p>
-    <w:p>
-      <w:r>
-        <w:t>Package Highlights</w:t>
-      </w:r>
-    </w:p>
-    <w:p>
-      <w:pPr>
-        <w:spacing w:after="0" w:line="240" w:lineRule="auto"/>
-      </w:pPr>
     </w:p>
     <w:sectPr>
       <w:pgSz w:w="12240" w:h="15840"/>
@@ -2356,6 +2472,119 @@
     </w:lvl>
   </w:abstractNum>
   <w:abstractNum w:abstractNumId="11" w15:restartNumberingAfterBreak="0">
+    <w:nsid w:val="569F6D0A"/>
+    <w:multiLevelType w:val="hybridMultilevel"/>
+    <w:tmpl w:val="AB94D09A"/>
+    <w:lvl w:ilvl="0" w:tplc="04090005">
+      <w:start w:val="1"/>
+      <w:numFmt w:val="bullet"/>
+      <w:lvlText w:val=""/>
+      <w:lvlJc w:val="left"/>
+      <w:pPr>
+        <w:ind w:left="2160" w:hanging="360"/>
+      </w:pPr>
+      <w:rPr>
+        <w:rFonts w:ascii="Wingdings" w:hAnsi="Wingdings" w:hint="default"/>
+      </w:rPr>
+    </w:lvl>
+    <w:lvl w:ilvl="1" w:tplc="04090003" w:tentative="1">
+      <w:start w:val="1"/>
+      <w:numFmt w:val="bullet"/>
+      <w:lvlText w:val="o"/>
+      <w:lvlJc w:val="left"/>
+      <w:pPr>
+        <w:ind w:left="2880" w:hanging="360"/>
+      </w:pPr>
+      <w:rPr>
+        <w:rFonts w:ascii="Courier New" w:hAnsi="Courier New" w:cs="Courier New" w:hint="default"/>
+      </w:rPr>
+    </w:lvl>
+    <w:lvl w:ilvl="2" w:tplc="04090005" w:tentative="1">
+      <w:start w:val="1"/>
+      <w:numFmt w:val="bullet"/>
+      <w:lvlText w:val=""/>
+      <w:lvlJc w:val="left"/>
+      <w:pPr>
+        <w:ind w:left="3600" w:hanging="360"/>
+      </w:pPr>
+      <w:rPr>
+        <w:rFonts w:ascii="Wingdings" w:hAnsi="Wingdings" w:hint="default"/>
+      </w:rPr>
+    </w:lvl>
+    <w:lvl w:ilvl="3" w:tplc="04090001" w:tentative="1">
+      <w:start w:val="1"/>
+      <w:numFmt w:val="bullet"/>
+      <w:lvlText w:val=""/>
+      <w:lvlJc w:val="left"/>
+      <w:pPr>
+        <w:ind w:left="4320" w:hanging="360"/>
+      </w:pPr>
+      <w:rPr>
+        <w:rFonts w:ascii="Symbol" w:hAnsi="Symbol" w:hint="default"/>
+      </w:rPr>
+    </w:lvl>
+    <w:lvl w:ilvl="4" w:tplc="04090003" w:tentative="1">
+      <w:start w:val="1"/>
+      <w:numFmt w:val="bullet"/>
+      <w:lvlText w:val="o"/>
+      <w:lvlJc w:val="left"/>
+      <w:pPr>
+        <w:ind w:left="5040" w:hanging="360"/>
+      </w:pPr>
+      <w:rPr>
+        <w:rFonts w:ascii="Courier New" w:hAnsi="Courier New" w:cs="Courier New" w:hint="default"/>
+      </w:rPr>
+    </w:lvl>
+    <w:lvl w:ilvl="5" w:tplc="04090005" w:tentative="1">
+      <w:start w:val="1"/>
+      <w:numFmt w:val="bullet"/>
+      <w:lvlText w:val=""/>
+      <w:lvlJc w:val="left"/>
+      <w:pPr>
+        <w:ind w:left="5760" w:hanging="360"/>
+      </w:pPr>
+      <w:rPr>
+        <w:rFonts w:ascii="Wingdings" w:hAnsi="Wingdings" w:hint="default"/>
+      </w:rPr>
+    </w:lvl>
+    <w:lvl w:ilvl="6" w:tplc="04090001" w:tentative="1">
+      <w:start w:val="1"/>
+      <w:numFmt w:val="bullet"/>
+      <w:lvlText w:val=""/>
+      <w:lvlJc w:val="left"/>
+      <w:pPr>
+        <w:ind w:left="6480" w:hanging="360"/>
+      </w:pPr>
+      <w:rPr>
+        <w:rFonts w:ascii="Symbol" w:hAnsi="Symbol" w:hint="default"/>
+      </w:rPr>
+    </w:lvl>
+    <w:lvl w:ilvl="7" w:tplc="04090003" w:tentative="1">
+      <w:start w:val="1"/>
+      <w:numFmt w:val="bullet"/>
+      <w:lvlText w:val="o"/>
+      <w:lvlJc w:val="left"/>
+      <w:pPr>
+        <w:ind w:left="7200" w:hanging="360"/>
+      </w:pPr>
+      <w:rPr>
+        <w:rFonts w:ascii="Courier New" w:hAnsi="Courier New" w:cs="Courier New" w:hint="default"/>
+      </w:rPr>
+    </w:lvl>
+    <w:lvl w:ilvl="8" w:tplc="04090005" w:tentative="1">
+      <w:start w:val="1"/>
+      <w:numFmt w:val="bullet"/>
+      <w:lvlText w:val=""/>
+      <w:lvlJc w:val="left"/>
+      <w:pPr>
+        <w:ind w:left="7920" w:hanging="360"/>
+      </w:pPr>
+      <w:rPr>
+        <w:rFonts w:ascii="Wingdings" w:hAnsi="Wingdings" w:hint="default"/>
+      </w:rPr>
+    </w:lvl>
+  </w:abstractNum>
+  <w:abstractNum w:abstractNumId="12" w15:restartNumberingAfterBreak="0">
     <w:nsid w:val="5AD7218A"/>
     <w:multiLevelType w:val="hybridMultilevel"/>
     <w:tmpl w:val="B846E524"/>
@@ -2468,7 +2697,120 @@
       </w:rPr>
     </w:lvl>
   </w:abstractNum>
-  <w:abstractNum w:abstractNumId="12" w15:restartNumberingAfterBreak="0">
+  <w:abstractNum w:abstractNumId="13" w15:restartNumberingAfterBreak="0">
+    <w:nsid w:val="5DFF4BBA"/>
+    <w:multiLevelType w:val="hybridMultilevel"/>
+    <w:tmpl w:val="E6864236"/>
+    <w:lvl w:ilvl="0" w:tplc="04090005">
+      <w:start w:val="1"/>
+      <w:numFmt w:val="bullet"/>
+      <w:lvlText w:val=""/>
+      <w:lvlJc w:val="left"/>
+      <w:pPr>
+        <w:ind w:left="2160" w:hanging="360"/>
+      </w:pPr>
+      <w:rPr>
+        <w:rFonts w:ascii="Wingdings" w:hAnsi="Wingdings" w:hint="default"/>
+      </w:rPr>
+    </w:lvl>
+    <w:lvl w:ilvl="1" w:tplc="04090003" w:tentative="1">
+      <w:start w:val="1"/>
+      <w:numFmt w:val="bullet"/>
+      <w:lvlText w:val="o"/>
+      <w:lvlJc w:val="left"/>
+      <w:pPr>
+        <w:ind w:left="2880" w:hanging="360"/>
+      </w:pPr>
+      <w:rPr>
+        <w:rFonts w:ascii="Courier New" w:hAnsi="Courier New" w:cs="Courier New" w:hint="default"/>
+      </w:rPr>
+    </w:lvl>
+    <w:lvl w:ilvl="2" w:tplc="04090005" w:tentative="1">
+      <w:start w:val="1"/>
+      <w:numFmt w:val="bullet"/>
+      <w:lvlText w:val=""/>
+      <w:lvlJc w:val="left"/>
+      <w:pPr>
+        <w:ind w:left="3600" w:hanging="360"/>
+      </w:pPr>
+      <w:rPr>
+        <w:rFonts w:ascii="Wingdings" w:hAnsi="Wingdings" w:hint="default"/>
+      </w:rPr>
+    </w:lvl>
+    <w:lvl w:ilvl="3" w:tplc="04090001" w:tentative="1">
+      <w:start w:val="1"/>
+      <w:numFmt w:val="bullet"/>
+      <w:lvlText w:val=""/>
+      <w:lvlJc w:val="left"/>
+      <w:pPr>
+        <w:ind w:left="4320" w:hanging="360"/>
+      </w:pPr>
+      <w:rPr>
+        <w:rFonts w:ascii="Symbol" w:hAnsi="Symbol" w:hint="default"/>
+      </w:rPr>
+    </w:lvl>
+    <w:lvl w:ilvl="4" w:tplc="04090003" w:tentative="1">
+      <w:start w:val="1"/>
+      <w:numFmt w:val="bullet"/>
+      <w:lvlText w:val="o"/>
+      <w:lvlJc w:val="left"/>
+      <w:pPr>
+        <w:ind w:left="5040" w:hanging="360"/>
+      </w:pPr>
+      <w:rPr>
+        <w:rFonts w:ascii="Courier New" w:hAnsi="Courier New" w:cs="Courier New" w:hint="default"/>
+      </w:rPr>
+    </w:lvl>
+    <w:lvl w:ilvl="5" w:tplc="04090005" w:tentative="1">
+      <w:start w:val="1"/>
+      <w:numFmt w:val="bullet"/>
+      <w:lvlText w:val=""/>
+      <w:lvlJc w:val="left"/>
+      <w:pPr>
+        <w:ind w:left="5760" w:hanging="360"/>
+      </w:pPr>
+      <w:rPr>
+        <w:rFonts w:ascii="Wingdings" w:hAnsi="Wingdings" w:hint="default"/>
+      </w:rPr>
+    </w:lvl>
+    <w:lvl w:ilvl="6" w:tplc="04090001" w:tentative="1">
+      <w:start w:val="1"/>
+      <w:numFmt w:val="bullet"/>
+      <w:lvlText w:val=""/>
+      <w:lvlJc w:val="left"/>
+      <w:pPr>
+        <w:ind w:left="6480" w:hanging="360"/>
+      </w:pPr>
+      <w:rPr>
+        <w:rFonts w:ascii="Symbol" w:hAnsi="Symbol" w:hint="default"/>
+      </w:rPr>
+    </w:lvl>
+    <w:lvl w:ilvl="7" w:tplc="04090003" w:tentative="1">
+      <w:start w:val="1"/>
+      <w:numFmt w:val="bullet"/>
+      <w:lvlText w:val="o"/>
+      <w:lvlJc w:val="left"/>
+      <w:pPr>
+        <w:ind w:left="7200" w:hanging="360"/>
+      </w:pPr>
+      <w:rPr>
+        <w:rFonts w:ascii="Courier New" w:hAnsi="Courier New" w:cs="Courier New" w:hint="default"/>
+      </w:rPr>
+    </w:lvl>
+    <w:lvl w:ilvl="8" w:tplc="04090005" w:tentative="1">
+      <w:start w:val="1"/>
+      <w:numFmt w:val="bullet"/>
+      <w:lvlText w:val=""/>
+      <w:lvlJc w:val="left"/>
+      <w:pPr>
+        <w:ind w:left="7920" w:hanging="360"/>
+      </w:pPr>
+      <w:rPr>
+        <w:rFonts w:ascii="Wingdings" w:hAnsi="Wingdings" w:hint="default"/>
+      </w:rPr>
+    </w:lvl>
+  </w:abstractNum>
+  <w:abstractNum w:abstractNumId="14" w15:restartNumberingAfterBreak="0">
     <w:nsid w:val="5EAA6C2D"/>
     <w:multiLevelType w:val="hybridMultilevel"/>
     <w:tmpl w:val="A3080BBC"/>
@@ -2581,7 +2923,7 @@
       </w:rPr>
     </w:lvl>
   </w:abstractNum>
-  <w:abstractNum w:abstractNumId="13" w15:restartNumberingAfterBreak="0">
+  <w:abstractNum w:abstractNumId="15" w15:restartNumberingAfterBreak="0">
     <w:nsid w:val="665228C1"/>
     <w:multiLevelType w:val="hybridMultilevel"/>
     <w:tmpl w:val="8098CDB0"/>
@@ -2694,7 +3036,7 @@
       </w:rPr>
     </w:lvl>
   </w:abstractNum>
-  <w:abstractNum w:abstractNumId="14" w15:restartNumberingAfterBreak="0">
+  <w:abstractNum w:abstractNumId="16" w15:restartNumberingAfterBreak="0">
     <w:nsid w:val="67DD5911"/>
     <w:multiLevelType w:val="hybridMultilevel"/>
     <w:tmpl w:val="D60889D8"/>
@@ -2807,7 +3149,7 @@
       </w:rPr>
     </w:lvl>
   </w:abstractNum>
-  <w:abstractNum w:abstractNumId="15" w15:restartNumberingAfterBreak="0">
+  <w:abstractNum w:abstractNumId="17" w15:restartNumberingAfterBreak="0">
     <w:nsid w:val="6F001F6E"/>
     <w:multiLevelType w:val="hybridMultilevel"/>
     <w:tmpl w:val="0AE67446"/>
@@ -2920,7 +3262,7 @@
       </w:rPr>
     </w:lvl>
   </w:abstractNum>
-  <w:abstractNum w:abstractNumId="16" w15:restartNumberingAfterBreak="0">
+  <w:abstractNum w:abstractNumId="18" w15:restartNumberingAfterBreak="0">
     <w:nsid w:val="775E283C"/>
     <w:multiLevelType w:val="hybridMultilevel"/>
     <w:tmpl w:val="8B6AD1C2"/>
@@ -3037,7 +3379,7 @@
     <w:abstractNumId w:val="5"/>
   </w:num>
   <w:num w:numId="2">
-    <w:abstractNumId w:val="15"/>
+    <w:abstractNumId w:val="17"/>
   </w:num>
   <w:num w:numId="3">
     <w:abstractNumId w:val="7"/>
@@ -3046,19 +3388,19 @@
     <w:abstractNumId w:val="1"/>
   </w:num>
   <w:num w:numId="5">
+    <w:abstractNumId w:val="18"/>
+  </w:num>
+  <w:num w:numId="6">
     <w:abstractNumId w:val="16"/>
   </w:num>
-  <w:num w:numId="6">
-    <w:abstractNumId w:val="14"/>
-  </w:num>
   <w:num w:numId="7">
-    <w:abstractNumId w:val="11"/>
+    <w:abstractNumId w:val="12"/>
   </w:num>
   <w:num w:numId="8">
     <w:abstractNumId w:val="6"/>
   </w:num>
   <w:num w:numId="9">
-    <w:abstractNumId w:val="13"/>
+    <w:abstractNumId w:val="15"/>
   </w:num>
   <w:num w:numId="10">
     <w:abstractNumId w:val="3"/>
@@ -3073,7 +3415,7 @@
     <w:abstractNumId w:val="8"/>
   </w:num>
   <w:num w:numId="14">
-    <w:abstractNumId w:val="12"/>
+    <w:abstractNumId w:val="14"/>
   </w:num>
   <w:num w:numId="15">
     <w:abstractNumId w:val="2"/>
@@ -3083,6 +3425,12 @@
   </w:num>
   <w:num w:numId="17">
     <w:abstractNumId w:val="4"/>
+  </w:num>
+  <w:num w:numId="18">
+    <w:abstractNumId w:val="11"/>
+  </w:num>
+  <w:num w:numId="19">
+    <w:abstractNumId w:val="13"/>
   </w:num>
 </w:numbering>
 </file>

</xml_diff>

<commit_message>
Supplier name now accepts special characters
</commit_message>
<xml_diff>
--- a/Term-2-Travel-Experts-Project--main/Outstanding Items Feb 13.docx
+++ b/Term-2-Travel-Experts-Project--main/Outstanding Items Feb 13.docx
@@ -106,6 +106,31 @@
         <w:pStyle w:val="ListParagraph"/>
         <w:numPr>
           <w:ilvl w:val="0"/>
+          <w:numId w:val="5"/>
+        </w:numPr>
+        <w:spacing w:after="0" w:line="240" w:lineRule="auto"/>
+        <w:rPr>
+          <w:color w:val="ED7D31" w:themeColor="accent2"/>
+        </w:rPr>
+      </w:pPr>
+      <w:r>
+        <w:rPr>
+          <w:color w:val="ED7D31" w:themeColor="accent2"/>
+        </w:rPr>
+        <w:t>Hardcode</w:t>
+      </w:r>
+      <w:r>
+        <w:rPr>
+          <w:color w:val="ED7D31" w:themeColor="accent2"/>
+        </w:rPr>
+        <w:t xml:space="preserve"> dollar sign in prices</w:t>
+      </w:r>
+    </w:p>
+    <w:p>
+      <w:pPr>
+        <w:pStyle w:val="ListParagraph"/>
+        <w:numPr>
+          <w:ilvl w:val="0"/>
           <w:numId w:val="4"/>
         </w:numPr>
         <w:spacing w:after="0" w:line="240" w:lineRule="auto"/>
@@ -167,7 +192,7 @@
         <w:rPr>
           <w:color w:val="ED7D31" w:themeColor="accent2"/>
         </w:rPr>
-        <w:t>Need to reformat Base Price &amp; Agency Commission to currency</w:t>
+        <w:t>Hardcode dollar sign in prices</w:t>
       </w:r>
     </w:p>
     <w:p>
@@ -340,19 +365,7 @@
         <w:rPr>
           <w:color w:val="70AD47" w:themeColor="accent6"/>
         </w:rPr>
-        <w:t xml:space="preserve">Check to see if </w:t>
-      </w:r>
-      <w:r>
-        <w:rPr>
-          <w:color w:val="70AD47" w:themeColor="accent6"/>
-        </w:rPr>
-        <w:t xml:space="preserve">product </w:t>
-      </w:r>
-      <w:r>
-        <w:rPr>
-          <w:color w:val="70AD47" w:themeColor="accent6"/>
-        </w:rPr>
-        <w:t>name already exists</w:t>
+        <w:t>Check to see if product name already exists</w:t>
       </w:r>
       <w:r>
         <w:rPr>
@@ -377,13 +390,7 @@
         <w:rPr>
           <w:color w:val="70AD47" w:themeColor="accent6"/>
         </w:rPr>
-        <w:t>Check to see if product name already exists in</w:t>
-      </w:r>
-      <w:r>
-        <w:rPr>
-          <w:color w:val="70AD47" w:themeColor="accent6"/>
-        </w:rPr>
-        <w:t xml:space="preserve"> </w:t>
+        <w:t xml:space="preserve">Check to see if product name already exists in </w:t>
       </w:r>
       <w:r>
         <w:rPr>
@@ -920,7 +927,7 @@
         <w:t>Validations</w:t>
       </w:r>
       <w:r>
-        <w:t xml:space="preserve"> - Chester</w:t>
+        <w:t xml:space="preserve"> </w:t>
       </w:r>
     </w:p>
     <w:p>
@@ -1005,6 +1012,7 @@
         <w:rPr>
           <w:color w:val="ED7D31" w:themeColor="accent2"/>
         </w:rPr>
+        <w:lastRenderedPageBreak/>
         <w:t xml:space="preserve">Packages: </w:t>
       </w:r>
     </w:p>
@@ -1024,197 +1032,254 @@
         <w:rPr>
           <w:color w:val="ED7D31" w:themeColor="accent2"/>
         </w:rPr>
-        <w:lastRenderedPageBreak/>
         <w:t>Commission must be less than base price</w:t>
       </w:r>
+    </w:p>
+    <w:p>
+      <w:pPr>
+        <w:pStyle w:val="ListParagraph"/>
+        <w:numPr>
+          <w:ilvl w:val="0"/>
+          <w:numId w:val="12"/>
+        </w:numPr>
+        <w:spacing w:after="0" w:line="240" w:lineRule="auto"/>
+        <w:rPr>
+          <w:color w:val="ED7D31" w:themeColor="accent2"/>
+        </w:rPr>
+      </w:pPr>
+      <w:r>
+        <w:rPr>
+          <w:color w:val="ED7D31" w:themeColor="accent2"/>
+        </w:rPr>
+        <w:t>End date must be after start date</w:t>
+      </w:r>
+    </w:p>
+    <w:p>
+      <w:pPr>
+        <w:pStyle w:val="ListParagraph"/>
+        <w:numPr>
+          <w:ilvl w:val="0"/>
+          <w:numId w:val="12"/>
+        </w:numPr>
+        <w:spacing w:after="0" w:line="240" w:lineRule="auto"/>
+        <w:rPr>
+          <w:color w:val="ED7D31" w:themeColor="accent2"/>
+        </w:rPr>
+      </w:pPr>
+      <w:r>
+        <w:rPr>
+          <w:color w:val="ED7D31" w:themeColor="accent2"/>
+        </w:rPr>
+        <w:t>Prices must be numerical</w:t>
+      </w:r>
+    </w:p>
+    <w:p>
+      <w:pPr>
+        <w:pStyle w:val="ListParagraph"/>
+        <w:numPr>
+          <w:ilvl w:val="0"/>
+          <w:numId w:val="12"/>
+        </w:numPr>
+        <w:spacing w:after="0" w:line="240" w:lineRule="auto"/>
+        <w:rPr>
+          <w:color w:val="ED7D31" w:themeColor="accent2"/>
+        </w:rPr>
+      </w:pPr>
+      <w:r>
+        <w:rPr>
+          <w:color w:val="ED7D31" w:themeColor="accent2"/>
+        </w:rPr>
+        <w:t>No null on Package Name or Base Price</w:t>
+      </w:r>
+    </w:p>
+    <w:p>
+      <w:pPr>
+        <w:pStyle w:val="ListParagraph"/>
+        <w:numPr>
+          <w:ilvl w:val="0"/>
+          <w:numId w:val="12"/>
+        </w:numPr>
+        <w:spacing w:after="0" w:line="240" w:lineRule="auto"/>
+        <w:rPr>
+          <w:color w:val="ED7D31" w:themeColor="accent2"/>
+        </w:rPr>
+      </w:pPr>
+      <w:r>
+        <w:rPr>
+          <w:color w:val="ED7D31" w:themeColor="accent2"/>
+        </w:rPr>
+        <w:t>Concurrency, overflow</w:t>
+      </w:r>
+    </w:p>
+    <w:p>
+      <w:pPr>
+        <w:pStyle w:val="ListParagraph"/>
+        <w:numPr>
+          <w:ilvl w:val="0"/>
+          <w:numId w:val="11"/>
+        </w:numPr>
+        <w:spacing w:after="0" w:line="240" w:lineRule="auto"/>
+        <w:rPr>
+          <w:color w:val="ED7D31" w:themeColor="accent2"/>
+        </w:rPr>
+      </w:pPr>
+      <w:r>
+        <w:rPr>
+          <w:color w:val="ED7D31" w:themeColor="accent2"/>
+        </w:rPr>
+        <w:t>Suppliers:</w:t>
+      </w:r>
+    </w:p>
+    <w:p>
+      <w:pPr>
+        <w:pStyle w:val="ListParagraph"/>
+        <w:numPr>
+          <w:ilvl w:val="0"/>
+          <w:numId w:val="13"/>
+        </w:numPr>
+        <w:spacing w:after="0" w:line="240" w:lineRule="auto"/>
+        <w:rPr>
+          <w:color w:val="ED7D31" w:themeColor="accent2"/>
+        </w:rPr>
+      </w:pPr>
+      <w:r>
+        <w:rPr>
+          <w:color w:val="ED7D31" w:themeColor="accent2"/>
+        </w:rPr>
+        <w:t>Concurrency, overflow</w:t>
+      </w:r>
+    </w:p>
+    <w:p>
+      <w:pPr>
+        <w:spacing w:after="0" w:line="240" w:lineRule="auto"/>
+      </w:pPr>
+      <w:r>
+        <w:rPr>
+          <w:b/>
+          <w:u w:val="single"/>
+        </w:rPr>
+        <w:t>EXTRAS</w:t>
+      </w:r>
+      <w:r>
+        <w:rPr>
+          <w:b/>
+          <w:u w:val="single"/>
+        </w:rPr>
+        <w:t xml:space="preserve"> </w:t>
+      </w:r>
+      <w:r>
+        <w:t xml:space="preserve"> </w:t>
+      </w:r>
+    </w:p>
+    <w:p>
+      <w:pPr>
+        <w:spacing w:after="0" w:line="240" w:lineRule="auto"/>
+        <w:rPr>
+          <w:color w:val="ED7D31" w:themeColor="accent2"/>
+        </w:rPr>
+      </w:pPr>
+      <w:r>
+        <w:rPr>
+          <w:color w:val="ED7D31" w:themeColor="accent2"/>
+        </w:rPr>
+        <w:t>Agencies</w:t>
+      </w:r>
+    </w:p>
+    <w:p>
+      <w:pPr>
+        <w:pStyle w:val="ListParagraph"/>
+        <w:numPr>
+          <w:ilvl w:val="0"/>
+          <w:numId w:val="10"/>
+        </w:numPr>
+        <w:spacing w:after="0" w:line="240" w:lineRule="auto"/>
+        <w:rPr>
+          <w:color w:val="ED7D31" w:themeColor="accent2"/>
+        </w:rPr>
+      </w:pPr>
+      <w:r>
+        <w:rPr>
+          <w:color w:val="ED7D31" w:themeColor="accent2"/>
+        </w:rPr>
+        <w:t>Displays agencies</w:t>
+      </w:r>
+      <w:r>
+        <w:rPr>
+          <w:color w:val="ED7D31" w:themeColor="accent2"/>
+        </w:rPr>
+        <w:t xml:space="preserve"> – need to update combo box so number doesn’t duplicate</w:t>
+      </w:r>
+    </w:p>
+    <w:p>
+      <w:pPr>
+        <w:spacing w:after="0" w:line="240" w:lineRule="auto"/>
+        <w:rPr>
+          <w:color w:val="ED7D31" w:themeColor="accent2"/>
+        </w:rPr>
+      </w:pPr>
+      <w:r>
+        <w:rPr>
+          <w:color w:val="ED7D31" w:themeColor="accent2"/>
+        </w:rPr>
+        <w:t>Agents</w:t>
+      </w:r>
+    </w:p>
+    <w:p>
+      <w:pPr>
+        <w:pStyle w:val="ListParagraph"/>
+        <w:numPr>
+          <w:ilvl w:val="0"/>
+          <w:numId w:val="10"/>
+        </w:numPr>
+        <w:spacing w:after="0" w:line="240" w:lineRule="auto"/>
+        <w:rPr>
+          <w:color w:val="ED7D31" w:themeColor="accent2"/>
+        </w:rPr>
+      </w:pPr>
+      <w:r>
+        <w:rPr>
+          <w:color w:val="ED7D31" w:themeColor="accent2"/>
+        </w:rPr>
+        <w:t>Displays agents associated with selected agency</w:t>
+      </w:r>
+    </w:p>
+    <w:p>
+      <w:pPr>
+        <w:spacing w:after="0" w:line="240" w:lineRule="auto"/>
+        <w:rPr>
+          <w:color w:val="ED7D31" w:themeColor="accent2"/>
+        </w:rPr>
+      </w:pPr>
+      <w:r>
+        <w:rPr>
+          <w:color w:val="ED7D31" w:themeColor="accent2"/>
+        </w:rPr>
+        <w:t>Comments</w:t>
+      </w:r>
+    </w:p>
+    <w:p>
+      <w:pPr>
+        <w:spacing w:after="0" w:line="240" w:lineRule="auto"/>
+        <w:rPr>
+          <w:color w:val="ED7D31" w:themeColor="accent2"/>
+        </w:rPr>
+      </w:pPr>
+      <w:r>
+        <w:rPr>
+          <w:color w:val="ED7D31" w:themeColor="accent2"/>
+        </w:rPr>
+        <w:t>Change DB before presentation</w:t>
+      </w:r>
+    </w:p>
+    <w:p>
+      <w:pPr>
+        <w:spacing w:after="0" w:line="240" w:lineRule="auto"/>
+        <w:rPr>
+          <w:color w:val="ED7D31" w:themeColor="accent2"/>
+        </w:rPr>
+      </w:pPr>
       <w:bookmarkStart w:id="0" w:name="_GoBack"/>
       <w:bookmarkEnd w:id="0"/>
-    </w:p>
-    <w:p>
-      <w:pPr>
-        <w:pStyle w:val="ListParagraph"/>
-        <w:numPr>
-          <w:ilvl w:val="0"/>
-          <w:numId w:val="12"/>
-        </w:numPr>
-        <w:spacing w:after="0" w:line="240" w:lineRule="auto"/>
-        <w:rPr>
-          <w:color w:val="ED7D31" w:themeColor="accent2"/>
-        </w:rPr>
-      </w:pPr>
-      <w:r>
-        <w:rPr>
-          <w:color w:val="ED7D31" w:themeColor="accent2"/>
-        </w:rPr>
-        <w:t>End date must be after start date</w:t>
-      </w:r>
-    </w:p>
-    <w:p>
-      <w:pPr>
-        <w:pStyle w:val="ListParagraph"/>
-        <w:numPr>
-          <w:ilvl w:val="0"/>
-          <w:numId w:val="12"/>
-        </w:numPr>
-        <w:spacing w:after="0" w:line="240" w:lineRule="auto"/>
-        <w:rPr>
-          <w:color w:val="ED7D31" w:themeColor="accent2"/>
-        </w:rPr>
-      </w:pPr>
-      <w:r>
-        <w:rPr>
-          <w:color w:val="ED7D31" w:themeColor="accent2"/>
-        </w:rPr>
-        <w:t>Prices must be numerical</w:t>
-      </w:r>
-    </w:p>
-    <w:p>
-      <w:pPr>
-        <w:pStyle w:val="ListParagraph"/>
-        <w:numPr>
-          <w:ilvl w:val="0"/>
-          <w:numId w:val="12"/>
-        </w:numPr>
-        <w:spacing w:after="0" w:line="240" w:lineRule="auto"/>
-        <w:rPr>
-          <w:color w:val="ED7D31" w:themeColor="accent2"/>
-        </w:rPr>
-      </w:pPr>
-      <w:r>
-        <w:rPr>
-          <w:color w:val="ED7D31" w:themeColor="accent2"/>
-        </w:rPr>
-        <w:t>No null on Package Name or Base Price</w:t>
-      </w:r>
-    </w:p>
-    <w:p>
-      <w:pPr>
-        <w:pStyle w:val="ListParagraph"/>
-        <w:numPr>
-          <w:ilvl w:val="0"/>
-          <w:numId w:val="12"/>
-        </w:numPr>
-        <w:spacing w:after="0" w:line="240" w:lineRule="auto"/>
-        <w:rPr>
-          <w:color w:val="ED7D31" w:themeColor="accent2"/>
-        </w:rPr>
-      </w:pPr>
-      <w:r>
-        <w:rPr>
-          <w:color w:val="ED7D31" w:themeColor="accent2"/>
-        </w:rPr>
-        <w:t>Concurrency, overflow</w:t>
-      </w:r>
-    </w:p>
-    <w:p>
-      <w:pPr>
-        <w:pStyle w:val="ListParagraph"/>
-        <w:numPr>
-          <w:ilvl w:val="0"/>
-          <w:numId w:val="11"/>
-        </w:numPr>
-        <w:spacing w:after="0" w:line="240" w:lineRule="auto"/>
-        <w:rPr>
-          <w:color w:val="ED7D31" w:themeColor="accent2"/>
-        </w:rPr>
-      </w:pPr>
-      <w:r>
-        <w:rPr>
-          <w:color w:val="ED7D31" w:themeColor="accent2"/>
-        </w:rPr>
-        <w:t>Suppliers:</w:t>
-      </w:r>
-    </w:p>
-    <w:p>
-      <w:pPr>
-        <w:pStyle w:val="ListParagraph"/>
-        <w:numPr>
-          <w:ilvl w:val="0"/>
-          <w:numId w:val="13"/>
-        </w:numPr>
-        <w:spacing w:after="0" w:line="240" w:lineRule="auto"/>
-        <w:rPr>
-          <w:color w:val="ED7D31" w:themeColor="accent2"/>
-        </w:rPr>
-      </w:pPr>
-      <w:r>
-        <w:rPr>
-          <w:color w:val="ED7D31" w:themeColor="accent2"/>
-        </w:rPr>
-        <w:t>Concurrency, overflow</w:t>
-      </w:r>
-    </w:p>
-    <w:p>
-      <w:pPr>
-        <w:spacing w:after="0" w:line="240" w:lineRule="auto"/>
-      </w:pPr>
-      <w:proofErr w:type="gramStart"/>
-      <w:r>
-        <w:rPr>
-          <w:b/>
-          <w:u w:val="single"/>
-        </w:rPr>
-        <w:t>EXTRAS</w:t>
-      </w:r>
-      <w:r>
-        <w:rPr>
-          <w:b/>
-          <w:u w:val="single"/>
-        </w:rPr>
-        <w:t xml:space="preserve"> </w:t>
-      </w:r>
-      <w:r>
-        <w:t xml:space="preserve"> -</w:t>
-      </w:r>
-      <w:proofErr w:type="gramEnd"/>
-      <w:r>
-        <w:t xml:space="preserve"> Chester</w:t>
-      </w:r>
-    </w:p>
-    <w:p>
-      <w:pPr>
-        <w:spacing w:after="0" w:line="240" w:lineRule="auto"/>
-      </w:pPr>
-      <w:r>
-        <w:t>Agencies</w:t>
-      </w:r>
-    </w:p>
-    <w:p>
-      <w:pPr>
-        <w:pStyle w:val="ListParagraph"/>
-        <w:numPr>
-          <w:ilvl w:val="0"/>
-          <w:numId w:val="10"/>
-        </w:numPr>
-        <w:spacing w:after="0" w:line="240" w:lineRule="auto"/>
-      </w:pPr>
-      <w:r>
-        <w:t>Displays agencies</w:t>
-      </w:r>
-      <w:r>
-        <w:t xml:space="preserve"> – need to update combo box so number doesn’t duplicate</w:t>
-      </w:r>
-    </w:p>
-    <w:p>
-      <w:pPr>
-        <w:spacing w:after="0" w:line="240" w:lineRule="auto"/>
-      </w:pPr>
-      <w:r>
-        <w:t>Agents</w:t>
-      </w:r>
-    </w:p>
-    <w:p>
-      <w:pPr>
-        <w:pStyle w:val="ListParagraph"/>
-        <w:numPr>
-          <w:ilvl w:val="0"/>
-          <w:numId w:val="10"/>
-        </w:numPr>
-        <w:spacing w:after="0" w:line="240" w:lineRule="auto"/>
-      </w:pPr>
-      <w:r>
-        <w:t>Displays agents associated with selected agency</w:t>
-      </w:r>
     </w:p>
     <w:sectPr>
       <w:pgSz w:w="12240" w:h="15840"/>

</xml_diff>